<commit_message>
Resumen caso de usos
</commit_message>
<xml_diff>
--- a/diagramas/Resumen casos de uso.docx
+++ b/diagramas/Resumen casos de uso.docx
@@ -905,8 +905,860 @@
           <w:lang w:val="es-MX"/>
         </w:rPr>
       </w:pPr>
+    </w:p>
+    <w:p>
+      <w:pPr>
+        <w:rPr>
+          <w:sz w:val="20"/>
+          <w:szCs w:val="20"/>
+          <w:lang w:val="es-MX"/>
+        </w:rPr>
+      </w:pPr>
+    </w:p>
+    <w:p>
+      <w:pPr>
+        <w:rPr>
+          <w:sz w:val="20"/>
+          <w:szCs w:val="20"/>
+          <w:lang w:val="es-MX"/>
+        </w:rPr>
+      </w:pPr>
+    </w:p>
+    <w:p>
+      <w:pPr>
+        <w:rPr>
+          <w:sz w:val="20"/>
+          <w:szCs w:val="20"/>
+          <w:lang w:val="es-MX"/>
+        </w:rPr>
+      </w:pPr>
+    </w:p>
+    <w:p>
+      <w:pPr>
+        <w:rPr>
+          <w:sz w:val="20"/>
+          <w:szCs w:val="20"/>
+          <w:lang w:val="es-MX"/>
+        </w:rPr>
+      </w:pPr>
+    </w:p>
+    <w:p>
+      <w:pPr>
+        <w:rPr>
+          <w:sz w:val="20"/>
+          <w:szCs w:val="20"/>
+          <w:lang w:val="es-MX"/>
+        </w:rPr>
+      </w:pPr>
+    </w:p>
+    <w:p>
+      <w:pPr>
+        <w:rPr>
+          <w:sz w:val="20"/>
+          <w:szCs w:val="20"/>
+          <w:lang w:val="es-MX"/>
+        </w:rPr>
+      </w:pPr>
+    </w:p>
+    <w:p>
+      <w:pPr>
+        <w:rPr>
+          <w:sz w:val="20"/>
+          <w:szCs w:val="20"/>
+          <w:lang w:val="es-MX"/>
+        </w:rPr>
+      </w:pPr>
+    </w:p>
+    <w:p>
+      <w:pPr>
+        <w:rPr>
+          <w:sz w:val="20"/>
+          <w:szCs w:val="20"/>
+          <w:lang w:val="es-MX"/>
+        </w:rPr>
+      </w:pPr>
+    </w:p>
+    <w:p>
+      <w:pPr>
+        <w:rPr>
+          <w:sz w:val="20"/>
+          <w:szCs w:val="20"/>
+          <w:lang w:val="es-MX"/>
+        </w:rPr>
+      </w:pPr>
+    </w:p>
+    <w:p>
+      <w:pPr>
+        <w:rPr>
+          <w:sz w:val="20"/>
+          <w:szCs w:val="20"/>
+          <w:lang w:val="es-MX"/>
+        </w:rPr>
+      </w:pPr>
+    </w:p>
+    <w:p>
+      <w:pPr>
+        <w:rPr>
+          <w:sz w:val="20"/>
+          <w:szCs w:val="20"/>
+          <w:lang w:val="es-MX"/>
+        </w:rPr>
+      </w:pPr>
+    </w:p>
+    <w:p>
+      <w:pPr>
+        <w:spacing w:after="0" w:line="240" w:lineRule="auto"/>
+        <w:rPr>
+          <w:rFonts w:ascii="Times New Roman" w:eastAsia="Times New Roman" w:hAnsi="Times New Roman" w:cs="Times New Roman"/>
+          <w:sz w:val="24"/>
+          <w:szCs w:val="24"/>
+          <w:lang w:eastAsia="es-AR"/>
+        </w:rPr>
+      </w:pPr>
+      <w:r>
+        <w:rPr>
+          <w:rFonts w:ascii="Arial" w:eastAsia="Times New Roman" w:hAnsi="Arial" w:cs="Arial"/>
+          <w:color w:val="FF0000"/>
+          <w:sz w:val="28"/>
+          <w:szCs w:val="28"/>
+          <w:lang w:eastAsia="es-AR"/>
+        </w:rPr>
+        <w:lastRenderedPageBreak/>
+        <w:t>Docente:</w:t>
+      </w:r>
+    </w:p>
+    <w:p>
+      <w:pPr>
+        <w:spacing w:after="0" w:line="240" w:lineRule="auto"/>
+        <w:rPr>
+          <w:rFonts w:ascii="Times New Roman" w:eastAsia="Times New Roman" w:hAnsi="Times New Roman" w:cs="Times New Roman"/>
+          <w:sz w:val="24"/>
+          <w:szCs w:val="24"/>
+          <w:lang w:eastAsia="es-AR"/>
+        </w:rPr>
+      </w:pPr>
+      <w:r>
+        <w:rPr>
+          <w:rFonts w:ascii="Arial" w:eastAsia="Times New Roman" w:hAnsi="Arial" w:cs="Arial"/>
+          <w:color w:val="000000"/>
+          <w:u w:val="single"/>
+          <w:lang w:eastAsia="es-AR"/>
+        </w:rPr>
+        <w:t>INGRESO POR PRIMERA VEZ:</w:t>
+      </w:r>
+    </w:p>
+    <w:p>
+      <w:pPr>
+        <w:spacing w:after="0" w:line="240" w:lineRule="auto"/>
+        <w:ind w:firstLine="720"/>
+        <w:rPr>
+          <w:rFonts w:ascii="Times New Roman" w:eastAsia="Times New Roman" w:hAnsi="Times New Roman" w:cs="Times New Roman"/>
+          <w:sz w:val="24"/>
+          <w:szCs w:val="24"/>
+          <w:lang w:eastAsia="es-AR"/>
+        </w:rPr>
+      </w:pPr>
+      <w:proofErr w:type="spellStart"/>
+      <w:r>
+        <w:rPr>
+          <w:rFonts w:ascii="Arial" w:eastAsia="Times New Roman" w:hAnsi="Arial" w:cs="Arial"/>
+          <w:color w:val="000000"/>
+          <w:lang w:eastAsia="es-AR"/>
+        </w:rPr>
+        <w:t>Logueo</w:t>
+      </w:r>
+      <w:proofErr w:type="spellEnd"/>
+      <w:r>
+        <w:rPr>
+          <w:rFonts w:ascii="Arial" w:eastAsia="Times New Roman" w:hAnsi="Arial" w:cs="Arial"/>
+          <w:color w:val="000000"/>
+          <w:lang w:eastAsia="es-AR"/>
+        </w:rPr>
+        <w:t>:</w:t>
+      </w:r>
+    </w:p>
+    <w:p>
+      <w:pPr>
+        <w:spacing w:after="0" w:line="240" w:lineRule="auto"/>
+        <w:ind w:left="1440" w:hanging="360"/>
+        <w:rPr>
+          <w:rFonts w:ascii="Times New Roman" w:eastAsia="Times New Roman" w:hAnsi="Times New Roman" w:cs="Times New Roman"/>
+          <w:sz w:val="24"/>
+          <w:szCs w:val="24"/>
+          <w:lang w:eastAsia="es-AR"/>
+        </w:rPr>
+      </w:pPr>
+      <w:r>
+        <w:rPr>
+          <w:rFonts w:ascii="Courier New" w:eastAsia="Times New Roman" w:hAnsi="Courier New" w:cs="Courier New"/>
+          <w:color w:val="000000"/>
+          <w:lang w:eastAsia="es-AR"/>
+        </w:rPr>
+        <w:t>o   </w:t>
+      </w:r>
+      <w:r>
+        <w:rPr>
+          <w:rFonts w:ascii="Arial" w:eastAsia="Times New Roman" w:hAnsi="Arial" w:cs="Arial"/>
+          <w:color w:val="000000"/>
+          <w:lang w:eastAsia="es-AR"/>
+        </w:rPr>
+        <w:t>Elige usuario y contraseña</w:t>
+      </w:r>
+    </w:p>
+    <w:p>
+      <w:pPr>
+        <w:spacing w:after="0" w:line="240" w:lineRule="auto"/>
+        <w:ind w:left="1440" w:hanging="360"/>
+        <w:rPr>
+          <w:rFonts w:ascii="Times New Roman" w:eastAsia="Times New Roman" w:hAnsi="Times New Roman" w:cs="Times New Roman"/>
+          <w:sz w:val="24"/>
+          <w:szCs w:val="24"/>
+          <w:lang w:eastAsia="es-AR"/>
+        </w:rPr>
+      </w:pPr>
+      <w:r>
+        <w:rPr>
+          <w:rFonts w:ascii="Courier New" w:eastAsia="Times New Roman" w:hAnsi="Courier New" w:cs="Courier New"/>
+          <w:color w:val="000000"/>
+          <w:lang w:eastAsia="es-AR"/>
+        </w:rPr>
+        <w:t>o   </w:t>
+      </w:r>
+      <w:r>
+        <w:rPr>
+          <w:rFonts w:ascii="Arial" w:eastAsia="Times New Roman" w:hAnsi="Arial" w:cs="Arial"/>
+          <w:color w:val="000000"/>
+          <w:lang w:eastAsia="es-AR"/>
+        </w:rPr>
+        <w:t>Rellena campos de datos.</w:t>
+      </w:r>
+    </w:p>
+    <w:p>
+      <w:pPr>
+        <w:spacing w:after="0" w:line="240" w:lineRule="auto"/>
+        <w:rPr>
+          <w:rFonts w:ascii="Times New Roman" w:eastAsia="Times New Roman" w:hAnsi="Times New Roman" w:cs="Times New Roman"/>
+          <w:sz w:val="24"/>
+          <w:szCs w:val="24"/>
+          <w:lang w:eastAsia="es-AR"/>
+        </w:rPr>
+      </w:pPr>
+    </w:p>
+    <w:p>
+      <w:pPr>
+        <w:spacing w:after="0" w:line="240" w:lineRule="auto"/>
+        <w:ind w:left="1440"/>
+        <w:rPr>
+          <w:rFonts w:ascii="Times New Roman" w:eastAsia="Times New Roman" w:hAnsi="Times New Roman" w:cs="Times New Roman"/>
+          <w:sz w:val="24"/>
+          <w:szCs w:val="24"/>
+          <w:lang w:eastAsia="es-AR"/>
+        </w:rPr>
+      </w:pPr>
+      <w:r>
+        <w:rPr>
+          <w:rFonts w:ascii="Arial" w:eastAsia="Times New Roman" w:hAnsi="Arial" w:cs="Arial"/>
+          <w:color w:val="000000"/>
+          <w:lang w:eastAsia="es-AR"/>
+        </w:rPr>
+        <w:t xml:space="preserve"> </w:t>
+      </w:r>
+    </w:p>
+    <w:p>
+      <w:pPr>
+        <w:spacing w:after="0" w:line="240" w:lineRule="auto"/>
+        <w:rPr>
+          <w:rFonts w:ascii="Times New Roman" w:eastAsia="Times New Roman" w:hAnsi="Times New Roman" w:cs="Times New Roman"/>
+          <w:sz w:val="24"/>
+          <w:szCs w:val="24"/>
+          <w:lang w:eastAsia="es-AR"/>
+        </w:rPr>
+      </w:pPr>
+      <w:r>
+        <w:rPr>
+          <w:rFonts w:ascii="Arial" w:eastAsia="Times New Roman" w:hAnsi="Arial" w:cs="Arial"/>
+          <w:color w:val="000000"/>
+          <w:u w:val="single"/>
+          <w:lang w:eastAsia="es-AR"/>
+        </w:rPr>
+        <w:t>YA LOGUEADO:</w:t>
+      </w:r>
+    </w:p>
+    <w:p>
+      <w:pPr>
+        <w:spacing w:after="0" w:line="240" w:lineRule="auto"/>
+        <w:ind w:firstLine="720"/>
+        <w:rPr>
+          <w:rFonts w:ascii="Times New Roman" w:eastAsia="Times New Roman" w:hAnsi="Times New Roman" w:cs="Times New Roman"/>
+          <w:sz w:val="24"/>
+          <w:szCs w:val="24"/>
+          <w:lang w:eastAsia="es-AR"/>
+        </w:rPr>
+      </w:pPr>
+      <w:r>
+        <w:rPr>
+          <w:rFonts w:ascii="Arial" w:eastAsia="Times New Roman" w:hAnsi="Arial" w:cs="Arial"/>
+          <w:color w:val="000000"/>
+          <w:lang w:eastAsia="es-AR"/>
+        </w:rPr>
+        <w:t xml:space="preserve">Ingresa usuario </w:t>
+      </w:r>
+    </w:p>
+    <w:p>
+      <w:pPr>
+        <w:spacing w:after="0" w:line="240" w:lineRule="auto"/>
+        <w:ind w:firstLine="720"/>
+        <w:rPr>
+          <w:rFonts w:ascii="Times New Roman" w:eastAsia="Times New Roman" w:hAnsi="Times New Roman" w:cs="Times New Roman"/>
+          <w:sz w:val="24"/>
+          <w:szCs w:val="24"/>
+          <w:lang w:eastAsia="es-AR"/>
+        </w:rPr>
+      </w:pPr>
+      <w:r>
+        <w:rPr>
+          <w:rFonts w:ascii="Arial" w:eastAsia="Times New Roman" w:hAnsi="Arial" w:cs="Arial"/>
+          <w:color w:val="000000"/>
+          <w:lang w:eastAsia="es-AR"/>
+        </w:rPr>
+        <w:t>Ingresa contraseña</w:t>
+      </w:r>
+    </w:p>
+    <w:p>
+      <w:pPr>
+        <w:spacing w:after="0" w:line="240" w:lineRule="auto"/>
+        <w:ind w:hanging="360"/>
+        <w:rPr>
+          <w:rFonts w:ascii="Times New Roman" w:eastAsia="Times New Roman" w:hAnsi="Times New Roman" w:cs="Times New Roman"/>
+          <w:sz w:val="24"/>
+          <w:szCs w:val="24"/>
+          <w:lang w:eastAsia="es-AR"/>
+        </w:rPr>
+      </w:pPr>
+      <w:r>
+        <w:rPr>
+          <w:rFonts w:ascii="Arial" w:eastAsia="Times New Roman" w:hAnsi="Arial" w:cs="Arial"/>
+          <w:color w:val="000000"/>
+          <w:lang w:eastAsia="es-AR"/>
+        </w:rPr>
+        <w:t>·         Alternativa 1:</w:t>
+      </w:r>
+    </w:p>
+    <w:p>
+      <w:pPr>
+        <w:spacing w:after="0" w:line="240" w:lineRule="auto"/>
+        <w:ind w:left="1440" w:hanging="360"/>
+        <w:rPr>
+          <w:rFonts w:ascii="Times New Roman" w:eastAsia="Times New Roman" w:hAnsi="Times New Roman" w:cs="Times New Roman"/>
+          <w:sz w:val="24"/>
+          <w:szCs w:val="24"/>
+          <w:lang w:eastAsia="es-AR"/>
+        </w:rPr>
+      </w:pPr>
+      <w:r>
+        <w:rPr>
+          <w:rFonts w:ascii="Courier New" w:eastAsia="Times New Roman" w:hAnsi="Courier New" w:cs="Courier New"/>
+          <w:color w:val="000000"/>
+          <w:lang w:eastAsia="es-AR"/>
+        </w:rPr>
+        <w:t>o   </w:t>
+      </w:r>
+      <w:r>
+        <w:rPr>
+          <w:rFonts w:ascii="Arial" w:eastAsia="Times New Roman" w:hAnsi="Arial" w:cs="Arial"/>
+          <w:color w:val="000000"/>
+          <w:lang w:eastAsia="es-AR"/>
+        </w:rPr>
+        <w:t>Crear estudiante.</w:t>
+      </w:r>
+    </w:p>
+    <w:p>
+      <w:pPr>
+        <w:spacing w:after="0" w:line="240" w:lineRule="auto"/>
+        <w:ind w:left="2160" w:hanging="360"/>
+        <w:rPr>
+          <w:rFonts w:ascii="Times New Roman" w:eastAsia="Times New Roman" w:hAnsi="Times New Roman" w:cs="Times New Roman"/>
+          <w:sz w:val="24"/>
+          <w:szCs w:val="24"/>
+          <w:lang w:eastAsia="es-AR"/>
+        </w:rPr>
+      </w:pPr>
+      <w:r>
+        <w:rPr>
+          <w:rFonts w:ascii="Arial" w:eastAsia="Times New Roman" w:hAnsi="Arial" w:cs="Arial"/>
+          <w:color w:val="000000"/>
+          <w:lang w:eastAsia="es-AR"/>
+        </w:rPr>
+        <w:t>*  Ingresa datos, usuario y contraseña del estudiante.</w:t>
+      </w:r>
+    </w:p>
+    <w:p>
+      <w:pPr>
+        <w:spacing w:after="0" w:line="240" w:lineRule="auto"/>
+        <w:rPr>
+          <w:rFonts w:ascii="Times New Roman" w:eastAsia="Times New Roman" w:hAnsi="Times New Roman" w:cs="Times New Roman"/>
+          <w:sz w:val="24"/>
+          <w:szCs w:val="24"/>
+          <w:lang w:eastAsia="es-AR"/>
+        </w:rPr>
+      </w:pPr>
+    </w:p>
+    <w:p>
+      <w:pPr>
+        <w:spacing w:after="0" w:line="240" w:lineRule="auto"/>
+        <w:ind w:firstLine="720"/>
+        <w:rPr>
+          <w:rFonts w:ascii="Times New Roman" w:eastAsia="Times New Roman" w:hAnsi="Times New Roman" w:cs="Times New Roman"/>
+          <w:sz w:val="24"/>
+          <w:szCs w:val="24"/>
+          <w:lang w:eastAsia="es-AR"/>
+        </w:rPr>
+      </w:pPr>
+      <w:r>
+        <w:rPr>
+          <w:rFonts w:ascii="Arial" w:eastAsia="Times New Roman" w:hAnsi="Arial" w:cs="Arial"/>
+          <w:color w:val="000000"/>
+          <w:lang w:eastAsia="es-AR"/>
+        </w:rPr>
+        <w:t xml:space="preserve"> Alternativa 2:</w:t>
+      </w:r>
+    </w:p>
+    <w:p>
+      <w:pPr>
+        <w:spacing w:after="0" w:line="240" w:lineRule="auto"/>
+        <w:ind w:left="1440" w:hanging="360"/>
+        <w:rPr>
+          <w:rFonts w:ascii="Times New Roman" w:eastAsia="Times New Roman" w:hAnsi="Times New Roman" w:cs="Times New Roman"/>
+          <w:sz w:val="24"/>
+          <w:szCs w:val="24"/>
+          <w:lang w:eastAsia="es-AR"/>
+        </w:rPr>
+      </w:pPr>
+      <w:r>
+        <w:rPr>
+          <w:rFonts w:ascii="Courier New" w:eastAsia="Times New Roman" w:hAnsi="Courier New" w:cs="Courier New"/>
+          <w:color w:val="000000"/>
+          <w:lang w:eastAsia="es-AR"/>
+        </w:rPr>
+        <w:t>o   </w:t>
+      </w:r>
+      <w:r>
+        <w:rPr>
+          <w:rFonts w:ascii="Arial" w:eastAsia="Times New Roman" w:hAnsi="Arial" w:cs="Arial"/>
+          <w:color w:val="000000"/>
+          <w:lang w:eastAsia="es-AR"/>
+        </w:rPr>
+        <w:t>Crear actividad:</w:t>
+      </w:r>
+    </w:p>
+    <w:p>
+      <w:pPr>
+        <w:spacing w:after="0" w:line="240" w:lineRule="auto"/>
+        <w:ind w:left="2160" w:hanging="360"/>
+        <w:rPr>
+          <w:rFonts w:ascii="Times New Roman" w:eastAsia="Times New Roman" w:hAnsi="Times New Roman" w:cs="Times New Roman"/>
+          <w:sz w:val="24"/>
+          <w:szCs w:val="24"/>
+          <w:lang w:eastAsia="es-AR"/>
+        </w:rPr>
+      </w:pPr>
+      <w:r>
+        <w:rPr>
+          <w:rFonts w:ascii="Arial" w:eastAsia="Times New Roman" w:hAnsi="Arial" w:cs="Arial"/>
+          <w:color w:val="000000"/>
+          <w:lang w:eastAsia="es-AR"/>
+        </w:rPr>
+        <w:t>*  Seleccionar materia, tema y curso al que corresponderá dicha actividad.</w:t>
+      </w:r>
+    </w:p>
+    <w:p>
+      <w:pPr>
+        <w:spacing w:after="0" w:line="240" w:lineRule="auto"/>
+        <w:rPr>
+          <w:rFonts w:ascii="Times New Roman" w:eastAsia="Times New Roman" w:hAnsi="Times New Roman" w:cs="Times New Roman"/>
+          <w:sz w:val="24"/>
+          <w:szCs w:val="24"/>
+          <w:lang w:eastAsia="es-AR"/>
+        </w:rPr>
+      </w:pPr>
+      <w:r>
+        <w:rPr>
+          <w:rFonts w:ascii="Arial" w:eastAsia="Times New Roman" w:hAnsi="Arial" w:cs="Arial"/>
+          <w:color w:val="000000"/>
+          <w:lang w:eastAsia="es-AR"/>
+        </w:rPr>
+        <w:tab/>
+        <w:t>Alternativa 3:</w:t>
+      </w:r>
+    </w:p>
+    <w:p>
+      <w:pPr>
+        <w:spacing w:after="0" w:line="240" w:lineRule="auto"/>
+        <w:ind w:left="2160" w:hanging="360"/>
+        <w:rPr>
+          <w:rFonts w:ascii="Times New Roman" w:eastAsia="Times New Roman" w:hAnsi="Times New Roman" w:cs="Times New Roman"/>
+          <w:sz w:val="24"/>
+          <w:szCs w:val="24"/>
+          <w:lang w:eastAsia="es-AR"/>
+        </w:rPr>
+      </w:pPr>
+      <w:r>
+        <w:rPr>
+          <w:rFonts w:ascii="Arial" w:eastAsia="Times New Roman" w:hAnsi="Arial" w:cs="Arial"/>
+          <w:color w:val="000000"/>
+          <w:lang w:eastAsia="es-AR"/>
+        </w:rPr>
+        <w:t>*  Asignar actividad a determinado alumno</w:t>
+      </w:r>
+    </w:p>
+    <w:p>
+      <w:pPr>
+        <w:spacing w:after="0" w:line="240" w:lineRule="auto"/>
+        <w:rPr>
+          <w:rFonts w:ascii="Times New Roman" w:eastAsia="Times New Roman" w:hAnsi="Times New Roman" w:cs="Times New Roman"/>
+          <w:sz w:val="24"/>
+          <w:szCs w:val="24"/>
+          <w:lang w:eastAsia="es-AR"/>
+        </w:rPr>
+      </w:pPr>
+      <w:r>
+        <w:rPr>
+          <w:rFonts w:ascii="Arial" w:eastAsia="Times New Roman" w:hAnsi="Arial" w:cs="Arial"/>
+          <w:color w:val="000000"/>
+          <w:lang w:eastAsia="es-AR"/>
+        </w:rPr>
+        <w:tab/>
+        <w:t>Alternativa 4:</w:t>
+      </w:r>
+    </w:p>
+    <w:p>
+      <w:pPr>
+        <w:spacing w:after="0" w:line="240" w:lineRule="auto"/>
+        <w:ind w:left="2160" w:hanging="360"/>
+        <w:rPr>
+          <w:rFonts w:ascii="Times New Roman" w:eastAsia="Times New Roman" w:hAnsi="Times New Roman" w:cs="Times New Roman"/>
+          <w:sz w:val="24"/>
+          <w:szCs w:val="24"/>
+          <w:lang w:eastAsia="es-AR"/>
+        </w:rPr>
+      </w:pPr>
+      <w:r>
+        <w:rPr>
+          <w:rFonts w:ascii="Arial" w:eastAsia="Times New Roman" w:hAnsi="Arial" w:cs="Arial"/>
+          <w:color w:val="000000"/>
+          <w:lang w:eastAsia="es-AR"/>
+        </w:rPr>
+        <w:t>*  Probar actividades</w:t>
+      </w:r>
+    </w:p>
+    <w:p>
+      <w:pPr>
+        <w:spacing w:after="0" w:line="240" w:lineRule="auto"/>
+        <w:ind w:left="2160"/>
+        <w:rPr>
+          <w:rFonts w:ascii="Times New Roman" w:eastAsia="Times New Roman" w:hAnsi="Times New Roman" w:cs="Times New Roman"/>
+          <w:sz w:val="24"/>
+          <w:szCs w:val="24"/>
+          <w:lang w:eastAsia="es-AR"/>
+        </w:rPr>
+      </w:pPr>
+      <w:r>
+        <w:rPr>
+          <w:rFonts w:ascii="Arial" w:eastAsia="Times New Roman" w:hAnsi="Arial" w:cs="Arial"/>
+          <w:color w:val="000000"/>
+          <w:lang w:eastAsia="es-AR"/>
+        </w:rPr>
+        <w:t xml:space="preserve"> </w:t>
+      </w:r>
+    </w:p>
+    <w:p>
+      <w:pPr>
+        <w:spacing w:after="0" w:line="240" w:lineRule="auto"/>
+        <w:ind w:hanging="360"/>
+        <w:rPr>
+          <w:rFonts w:ascii="Times New Roman" w:eastAsia="Times New Roman" w:hAnsi="Times New Roman" w:cs="Times New Roman"/>
+          <w:sz w:val="24"/>
+          <w:szCs w:val="24"/>
+          <w:lang w:eastAsia="es-AR"/>
+        </w:rPr>
+      </w:pPr>
+      <w:r>
+        <w:rPr>
+          <w:rFonts w:ascii="Arial" w:eastAsia="Times New Roman" w:hAnsi="Arial" w:cs="Arial"/>
+          <w:color w:val="000000"/>
+          <w:lang w:eastAsia="es-AR"/>
+        </w:rPr>
+        <w:t>·         Alternativa 5:</w:t>
+      </w:r>
+    </w:p>
+    <w:p>
+      <w:pPr>
+        <w:spacing w:after="0" w:line="240" w:lineRule="auto"/>
+        <w:ind w:left="1440" w:hanging="360"/>
+        <w:rPr>
+          <w:rFonts w:ascii="Times New Roman" w:eastAsia="Times New Roman" w:hAnsi="Times New Roman" w:cs="Times New Roman"/>
+          <w:sz w:val="24"/>
+          <w:szCs w:val="24"/>
+          <w:lang w:eastAsia="es-AR"/>
+        </w:rPr>
+      </w:pPr>
+      <w:r>
+        <w:rPr>
+          <w:rFonts w:ascii="Courier New" w:eastAsia="Times New Roman" w:hAnsi="Courier New" w:cs="Courier New"/>
+          <w:color w:val="000000"/>
+          <w:lang w:eastAsia="es-AR"/>
+        </w:rPr>
+        <w:t>o   </w:t>
+      </w:r>
+      <w:r>
+        <w:rPr>
+          <w:rFonts w:ascii="Arial" w:eastAsia="Times New Roman" w:hAnsi="Arial" w:cs="Arial"/>
+          <w:color w:val="000000"/>
+          <w:lang w:eastAsia="es-AR"/>
+        </w:rPr>
+        <w:t>Ver estadísticas de actividades</w:t>
+      </w:r>
+    </w:p>
+    <w:p>
+      <w:pPr>
+        <w:spacing w:after="0" w:line="240" w:lineRule="auto"/>
+        <w:ind w:left="2160" w:hanging="360"/>
+        <w:rPr>
+          <w:rFonts w:ascii="Times New Roman" w:eastAsia="Times New Roman" w:hAnsi="Times New Roman" w:cs="Times New Roman"/>
+          <w:sz w:val="24"/>
+          <w:szCs w:val="24"/>
+          <w:lang w:eastAsia="es-AR"/>
+        </w:rPr>
+      </w:pPr>
+      <w:r>
+        <w:rPr>
+          <w:rFonts w:ascii="Arial" w:eastAsia="Times New Roman" w:hAnsi="Arial" w:cs="Arial"/>
+          <w:color w:val="000000"/>
+          <w:lang w:eastAsia="es-AR"/>
+        </w:rPr>
+        <w:t>*  Por estudiante</w:t>
+      </w:r>
+    </w:p>
+    <w:p>
+      <w:pPr>
+        <w:spacing w:after="0" w:line="240" w:lineRule="auto"/>
+        <w:ind w:left="2160" w:hanging="360"/>
+        <w:rPr>
+          <w:rFonts w:ascii="Times New Roman" w:eastAsia="Times New Roman" w:hAnsi="Times New Roman" w:cs="Times New Roman"/>
+          <w:sz w:val="24"/>
+          <w:szCs w:val="24"/>
+          <w:lang w:eastAsia="es-AR"/>
+        </w:rPr>
+      </w:pPr>
+      <w:r>
+        <w:rPr>
+          <w:rFonts w:ascii="Arial" w:eastAsia="Times New Roman" w:hAnsi="Arial" w:cs="Arial"/>
+          <w:color w:val="000000"/>
+          <w:lang w:eastAsia="es-AR"/>
+        </w:rPr>
+        <w:t>*  Por actividad</w:t>
+      </w:r>
+    </w:p>
+    <w:p>
+      <w:pPr>
+        <w:spacing w:after="0" w:line="240" w:lineRule="auto"/>
+        <w:ind w:left="2160" w:hanging="360"/>
+        <w:rPr>
+          <w:rFonts w:ascii="Times New Roman" w:eastAsia="Times New Roman" w:hAnsi="Times New Roman" w:cs="Times New Roman"/>
+          <w:sz w:val="24"/>
+          <w:szCs w:val="24"/>
+          <w:lang w:eastAsia="es-AR"/>
+        </w:rPr>
+      </w:pPr>
+      <w:r>
+        <w:rPr>
+          <w:rFonts w:ascii="Arial" w:eastAsia="Times New Roman" w:hAnsi="Arial" w:cs="Arial"/>
+          <w:color w:val="000000"/>
+          <w:lang w:eastAsia="es-AR"/>
+        </w:rPr>
+        <w:t>*  Por materia</w:t>
+      </w:r>
+    </w:p>
+    <w:p>
+      <w:pPr>
+        <w:spacing w:after="0" w:line="240" w:lineRule="auto"/>
+        <w:ind w:left="2160" w:hanging="360"/>
+        <w:rPr>
+          <w:rFonts w:ascii="Times New Roman" w:eastAsia="Times New Roman" w:hAnsi="Times New Roman" w:cs="Times New Roman"/>
+          <w:sz w:val="24"/>
+          <w:szCs w:val="24"/>
+          <w:lang w:eastAsia="es-AR"/>
+        </w:rPr>
+      </w:pPr>
+      <w:r>
+        <w:rPr>
+          <w:rFonts w:ascii="Arial" w:eastAsia="Times New Roman" w:hAnsi="Arial" w:cs="Arial"/>
+          <w:color w:val="000000"/>
+          <w:lang w:eastAsia="es-AR"/>
+        </w:rPr>
+        <w:t>*  Por grado</w:t>
+      </w:r>
+    </w:p>
+    <w:p>
+      <w:pPr>
+        <w:spacing w:after="0" w:line="240" w:lineRule="auto"/>
+        <w:rPr>
+          <w:rFonts w:ascii="Times New Roman" w:eastAsia="Times New Roman" w:hAnsi="Times New Roman" w:cs="Times New Roman"/>
+          <w:sz w:val="24"/>
+          <w:szCs w:val="24"/>
+          <w:lang w:eastAsia="es-AR"/>
+        </w:rPr>
+      </w:pPr>
+    </w:p>
+    <w:p>
+      <w:pPr>
+        <w:spacing w:after="0" w:line="240" w:lineRule="auto"/>
+        <w:rPr>
+          <w:rFonts w:ascii="Times New Roman" w:eastAsia="Times New Roman" w:hAnsi="Times New Roman" w:cs="Times New Roman"/>
+          <w:sz w:val="24"/>
+          <w:szCs w:val="24"/>
+          <w:lang w:eastAsia="es-AR"/>
+        </w:rPr>
+      </w:pPr>
+      <w:r>
+        <w:rPr>
+          <w:rFonts w:ascii="Arial" w:eastAsia="Times New Roman" w:hAnsi="Arial" w:cs="Arial"/>
+          <w:color w:val="000000"/>
+          <w:lang w:eastAsia="es-AR"/>
+        </w:rPr>
+        <w:t>--------------------------------------------------------------------------------------------------------------------</w:t>
+      </w:r>
       <w:bookmarkStart w:id="0" w:name="_GoBack"/>
       <w:bookmarkEnd w:id="0"/>
+    </w:p>
+    <w:p>
+      <w:pPr>
+        <w:spacing w:after="0" w:line="240" w:lineRule="auto"/>
+        <w:rPr>
+          <w:rFonts w:ascii="Times New Roman" w:eastAsia="Times New Roman" w:hAnsi="Times New Roman" w:cs="Times New Roman"/>
+          <w:sz w:val="24"/>
+          <w:szCs w:val="24"/>
+          <w:lang w:eastAsia="es-AR"/>
+        </w:rPr>
+      </w:pPr>
+      <w:r>
+        <w:rPr>
+          <w:rFonts w:ascii="Arial" w:eastAsia="Times New Roman" w:hAnsi="Arial" w:cs="Arial"/>
+          <w:color w:val="000000"/>
+          <w:lang w:eastAsia="es-AR"/>
+        </w:rPr>
+        <w:t xml:space="preserve"> </w:t>
+      </w:r>
+    </w:p>
+    <w:p>
+      <w:pPr>
+        <w:spacing w:after="0" w:line="240" w:lineRule="auto"/>
+        <w:rPr>
+          <w:rFonts w:ascii="Times New Roman" w:eastAsia="Times New Roman" w:hAnsi="Times New Roman" w:cs="Times New Roman"/>
+          <w:sz w:val="24"/>
+          <w:szCs w:val="24"/>
+          <w:lang w:eastAsia="es-AR"/>
+        </w:rPr>
+      </w:pPr>
+      <w:r>
+        <w:rPr>
+          <w:rFonts w:ascii="Arial" w:eastAsia="Times New Roman" w:hAnsi="Arial" w:cs="Arial"/>
+          <w:color w:val="FF0000"/>
+          <w:sz w:val="28"/>
+          <w:szCs w:val="28"/>
+          <w:lang w:eastAsia="es-AR"/>
+        </w:rPr>
+        <w:t>Estudiante:</w:t>
+      </w:r>
+    </w:p>
+    <w:p>
+      <w:pPr>
+        <w:spacing w:after="0" w:line="240" w:lineRule="auto"/>
+        <w:ind w:firstLine="720"/>
+        <w:rPr>
+          <w:rFonts w:ascii="Times New Roman" w:eastAsia="Times New Roman" w:hAnsi="Times New Roman" w:cs="Times New Roman"/>
+          <w:sz w:val="24"/>
+          <w:szCs w:val="24"/>
+          <w:lang w:eastAsia="es-AR"/>
+        </w:rPr>
+      </w:pPr>
+      <w:r>
+        <w:rPr>
+          <w:rFonts w:ascii="Arial" w:eastAsia="Times New Roman" w:hAnsi="Arial" w:cs="Arial"/>
+          <w:color w:val="000000"/>
+          <w:lang w:eastAsia="es-AR"/>
+        </w:rPr>
+        <w:t>AL INGRESAR:</w:t>
+      </w:r>
+    </w:p>
+    <w:p>
+      <w:pPr>
+        <w:spacing w:after="0" w:line="240" w:lineRule="auto"/>
+        <w:ind w:left="1440" w:hanging="360"/>
+        <w:rPr>
+          <w:rFonts w:ascii="Times New Roman" w:eastAsia="Times New Roman" w:hAnsi="Times New Roman" w:cs="Times New Roman"/>
+          <w:sz w:val="24"/>
+          <w:szCs w:val="24"/>
+          <w:lang w:eastAsia="es-AR"/>
+        </w:rPr>
+      </w:pPr>
+      <w:r>
+        <w:rPr>
+          <w:rFonts w:ascii="Arial" w:eastAsia="Times New Roman" w:hAnsi="Arial" w:cs="Arial"/>
+          <w:color w:val="000000"/>
+          <w:lang w:eastAsia="es-AR"/>
+        </w:rPr>
+        <w:t>* Selecciona su usuario.</w:t>
+      </w:r>
+    </w:p>
+    <w:p>
+      <w:pPr>
+        <w:spacing w:after="0" w:line="240" w:lineRule="auto"/>
+        <w:ind w:left="1440" w:hanging="360"/>
+        <w:rPr>
+          <w:rFonts w:ascii="Times New Roman" w:eastAsia="Times New Roman" w:hAnsi="Times New Roman" w:cs="Times New Roman"/>
+          <w:sz w:val="24"/>
+          <w:szCs w:val="24"/>
+          <w:lang w:eastAsia="es-AR"/>
+        </w:rPr>
+      </w:pPr>
+      <w:r>
+        <w:rPr>
+          <w:rFonts w:ascii="Arial" w:eastAsia="Times New Roman" w:hAnsi="Arial" w:cs="Arial"/>
+          <w:color w:val="000000"/>
+          <w:lang w:eastAsia="es-AR"/>
+        </w:rPr>
+        <w:t>*  Ingresa contraseña</w:t>
+      </w:r>
+    </w:p>
+    <w:p>
+      <w:pPr>
+        <w:spacing w:after="0" w:line="240" w:lineRule="auto"/>
+        <w:ind w:left="1440" w:hanging="360"/>
+        <w:rPr>
+          <w:rFonts w:ascii="Times New Roman" w:eastAsia="Times New Roman" w:hAnsi="Times New Roman" w:cs="Times New Roman"/>
+          <w:sz w:val="24"/>
+          <w:szCs w:val="24"/>
+          <w:lang w:eastAsia="es-AR"/>
+        </w:rPr>
+      </w:pPr>
+      <w:r>
+        <w:rPr>
+          <w:rFonts w:ascii="Arial" w:eastAsia="Times New Roman" w:hAnsi="Arial" w:cs="Arial"/>
+          <w:color w:val="000000"/>
+          <w:lang w:eastAsia="es-AR"/>
+        </w:rPr>
+        <w:t>*  Selecciona actividad y realizarla.</w:t>
+      </w:r>
+    </w:p>
+    <w:p>
+      <w:pPr>
+        <w:rPr>
+          <w:sz w:val="20"/>
+          <w:szCs w:val="20"/>
+          <w:lang w:val="es-MX"/>
+        </w:rPr>
+      </w:pPr>
     </w:p>
     <w:sectPr>
       <w:pgSz w:w="11906" w:h="16838"/>
@@ -1476,6 +2328,7 @@
   <w:style w:type="character" w:default="1" w:styleId="Fuentedeprrafopredeter">
     <w:name w:val="Default Paragraph Font"/>
     <w:uiPriority w:val="1"/>
+    <w:semiHidden/>
     <w:unhideWhenUsed/>
   </w:style>
   <w:style w:type="table" w:default="1" w:styleId="Tablanormal">
@@ -1509,6 +2362,28 @@
       <w:ind w:left="720"/>
       <w:contextualSpacing/>
     </w:pPr>
+  </w:style>
+  <w:style w:type="paragraph" w:styleId="NormalWeb">
+    <w:name w:val="Normal (Web)"/>
+    <w:basedOn w:val="Normal"/>
+    <w:uiPriority w:val="99"/>
+    <w:semiHidden/>
+    <w:unhideWhenUsed/>
+    <w:rsid w:val="007F3FA9"/>
+    <w:pPr>
+      <w:spacing w:before="100" w:beforeAutospacing="1" w:after="100" w:afterAutospacing="1" w:line="240" w:lineRule="auto"/>
+    </w:pPr>
+    <w:rPr>
+      <w:rFonts w:ascii="Times New Roman" w:eastAsia="Times New Roman" w:hAnsi="Times New Roman" w:cs="Times New Roman"/>
+      <w:sz w:val="24"/>
+      <w:szCs w:val="24"/>
+      <w:lang w:eastAsia="es-AR"/>
+    </w:rPr>
+  </w:style>
+  <w:style w:type="character" w:customStyle="1" w:styleId="apple-tab-span">
+    <w:name w:val="apple-tab-span"/>
+    <w:basedOn w:val="Fuentedeprrafopredeter"/>
+    <w:rsid w:val="007F3FA9"/>
   </w:style>
 </w:styles>
 </file>

</xml_diff>